<commit_message>
forgot to add next meeting day
Co-Authored-By: sushilcheriank <sushilcheriank@users.noreply.github.com>
</commit_message>
<xml_diff>
--- a/MinutesOfMeeting/22-10-2018_MeetingMinutes.docx
+++ b/MinutesOfMeeting/22-10-2018_MeetingMinutes.docx
@@ -115,20 +115,8 @@
           <w:i/>
           <w:lang w:val="en-GB"/>
         </w:rPr>
-        <w:t xml:space="preserve"># </w:t>
+        <w:t># MIT,Manukau</w:t>
       </w:r>
-      <w:proofErr w:type="spellStart"/>
-      <w:proofErr w:type="gramStart"/>
-      <w:r>
-        <w:rPr>
-          <w:rFonts w:ascii="Calibri" w:eastAsia="Times New Roman" w:hAnsi="Calibri" w:cs="Arial"/>
-          <w:i/>
-          <w:lang w:val="en-GB"/>
-        </w:rPr>
-        <w:t>MIT,Manukau</w:t>
-      </w:r>
-      <w:proofErr w:type="spellEnd"/>
-      <w:proofErr w:type="gramEnd"/>
     </w:p>
     <w:p>
       <w:pPr>
@@ -643,18 +631,8 @@
                 <w:i/>
                 <w:lang w:val="en-GB"/>
               </w:rPr>
-              <w:t xml:space="preserve">Jithin </w:t>
-            </w:r>
-            <w:proofErr w:type="spellStart"/>
-            <w:r>
-              <w:rPr>
-                <w:rFonts w:ascii="Calibri" w:eastAsia="Calibri" w:hAnsi="Calibri" w:cs="Arial"/>
-                <w:i/>
-                <w:lang w:val="en-GB"/>
-              </w:rPr>
-              <w:t>varghese</w:t>
-            </w:r>
-            <w:proofErr w:type="spellEnd"/>
+              <w:t>Jithin varghese</w:t>
+            </w:r>
             <w:r>
               <w:rPr>
                 <w:rFonts w:ascii="Calibri" w:eastAsia="Calibri" w:hAnsi="Calibri" w:cs="Arial"/>
@@ -864,25 +842,7 @@
                 <w:rFonts w:ascii="Calibri" w:eastAsia="Calibri" w:hAnsi="Calibri" w:cs="Arial"/>
                 <w:lang w:val="en-GB"/>
               </w:rPr>
-              <w:t xml:space="preserve">Mailed </w:t>
-            </w:r>
-            <w:proofErr w:type="spellStart"/>
-            <w:proofErr w:type="gramStart"/>
-            <w:r>
-              <w:rPr>
-                <w:rFonts w:ascii="Calibri" w:eastAsia="Calibri" w:hAnsi="Calibri" w:cs="Arial"/>
-                <w:lang w:val="en-GB"/>
-              </w:rPr>
-              <w:t>Dr.Fadi</w:t>
-            </w:r>
-            <w:proofErr w:type="spellEnd"/>
-            <w:proofErr w:type="gramEnd"/>
-            <w:r>
-              <w:rPr>
-                <w:rFonts w:ascii="Calibri" w:eastAsia="Calibri" w:hAnsi="Calibri" w:cs="Arial"/>
-                <w:lang w:val="en-GB"/>
-              </w:rPr>
-              <w:t xml:space="preserve"> regarding the decided screen questionnaires’.</w:t>
+              <w:t>Mailed Dr.Fadi regarding the decided screen questionnaires’.</w:t>
             </w:r>
           </w:p>
           <w:p>
@@ -1083,8 +1043,10 @@
                 <w:rFonts w:ascii="Calibri" w:eastAsia="Calibri" w:hAnsi="Calibri" w:cs="Arial"/>
                 <w:lang w:val="en-GB"/>
               </w:rPr>
-              <w:t>22</w:t>
-            </w:r>
+              <w:t>23</w:t>
+            </w:r>
+            <w:bookmarkStart w:id="0" w:name="_GoBack"/>
+            <w:bookmarkEnd w:id="0"/>
             <w:r>
               <w:rPr>
                 <w:rFonts w:ascii="Calibri" w:eastAsia="Calibri" w:hAnsi="Calibri" w:cs="Arial"/>
@@ -1230,8 +1192,6 @@
               </w:rPr>
               <w:t>:07</w:t>
             </w:r>
-            <w:bookmarkStart w:id="0" w:name="_GoBack"/>
-            <w:bookmarkEnd w:id="0"/>
             <w:r>
               <w:rPr>
                 <w:rFonts w:ascii="Calibri" w:eastAsia="Calibri" w:hAnsi="Calibri" w:cs="Arial"/>

</xml_diff>